<commit_message>
Final edits to Documentation and PowerPoint
</commit_message>
<xml_diff>
--- a/Project  Documentation.docx
+++ b/Project  Documentation.docx
@@ -381,31 +381,7 @@
           <w:szCs w:val="28"/>
           <w:lang w:val="en-US"/>
         </w:rPr>
-        <w:t xml:space="preserve">Stephen A. </w:t>
-      </w:r>
-      <w:proofErr w:type="spellStart"/>
-      <w:r>
-        <w:rPr>
-          <w:rFonts w:ascii="Times New Roman" w:hAnsi="Times New Roman" w:cs="Times New Roman"/>
-          <w:b/>
-          <w:bCs/>
-          <w:sz w:val="28"/>
-          <w:szCs w:val="28"/>
-          <w:lang w:val="en-US"/>
-        </w:rPr>
-        <w:t>Prine</w:t>
-      </w:r>
-      <w:proofErr w:type="spellEnd"/>
-      <w:r>
-        <w:rPr>
-          <w:rFonts w:ascii="Times New Roman" w:hAnsi="Times New Roman" w:cs="Times New Roman"/>
-          <w:b/>
-          <w:bCs/>
-          <w:sz w:val="28"/>
-          <w:szCs w:val="28"/>
-          <w:lang w:val="en-US"/>
-        </w:rPr>
-        <w:t xml:space="preserve">, Curtis Wilson, John H. Percival, Joshua T. </w:t>
+        <w:t xml:space="preserve">Stephen A. Prine, Curtis Wilson, John H. Percival, Joshua T. </w:t>
       </w:r>
       <w:proofErr w:type="spellStart"/>
       <w:r>
@@ -638,27 +614,7 @@
           <w:szCs w:val="28"/>
           <w:lang w:val="en-US"/>
         </w:rPr>
-        <w:t xml:space="preserve">he project has been designed with JavaScript, CSS, and HTML in the interface, it also integrates the Spring Boot and Spring </w:t>
-      </w:r>
-      <w:proofErr w:type="spellStart"/>
-      <w:r>
-        <w:rPr>
-          <w:rFonts w:ascii="Times New Roman" w:hAnsi="Times New Roman" w:cs="Times New Roman"/>
-          <w:sz w:val="28"/>
-          <w:szCs w:val="28"/>
-          <w:lang w:val="en-US"/>
-        </w:rPr>
-        <w:t>Thymeleaf</w:t>
-      </w:r>
-      <w:proofErr w:type="spellEnd"/>
-      <w:r>
-        <w:rPr>
-          <w:rFonts w:ascii="Times New Roman" w:hAnsi="Times New Roman" w:cs="Times New Roman"/>
-          <w:sz w:val="28"/>
-          <w:szCs w:val="28"/>
-          <w:lang w:val="en-US"/>
-        </w:rPr>
-        <w:t xml:space="preserve"> libraries and APIs with the MVC architecture, to give a fresh and modern appearance to the html templates.</w:t>
+        <w:t>he project has been designed with JavaScript, CSS, and HTML in the interface, it also integrates the Spring Boot and Spring Thymeleaf libraries and APIs with the MVC architecture, to give a fresh and modern appearance to the html templates.</w:t>
       </w:r>
     </w:p>
     <w:p>
@@ -2375,9 +2331,8 @@
           <w:lang w:val="en-US"/>
           <w14:ligatures w14:val="none"/>
         </w:rPr>
-        <w:t xml:space="preserve">, </w:t>
-      </w:r>
-      <w:proofErr w:type="spellStart"/>
+        <w:t xml:space="preserve">, Thymeleaf, maven-Wrapper </w:t>
+      </w:r>
       <w:r>
         <w:rPr>
           <w:rFonts w:ascii="Times New Roman" w:eastAsia="Times New Roman" w:hAnsi="Times New Roman" w:cs="Times New Roman"/>
@@ -2387,9 +2342,8 @@
           <w:lang w:val="en-US"/>
           <w14:ligatures w14:val="none"/>
         </w:rPr>
-        <w:t>Thymeleaf</w:t>
-      </w:r>
-      <w:proofErr w:type="spellEnd"/>
+        <w:t>and MySQL. In order to use this project, you need to download Spring Boot and MySQL</w:t>
+      </w:r>
       <w:r>
         <w:rPr>
           <w:rFonts w:ascii="Times New Roman" w:eastAsia="Times New Roman" w:hAnsi="Times New Roman" w:cs="Times New Roman"/>
@@ -2399,53 +2353,7 @@
           <w:lang w:val="en-US"/>
           <w14:ligatures w14:val="none"/>
         </w:rPr>
-        <w:t xml:space="preserve">, maven-Wrapper </w:t>
-      </w:r>
-      <w:r>
-        <w:rPr>
-          <w:rFonts w:ascii="Times New Roman" w:eastAsia="Times New Roman" w:hAnsi="Times New Roman" w:cs="Times New Roman"/>
-          <w:kern w:val="0"/>
-          <w:sz w:val="28"/>
-          <w:szCs w:val="28"/>
-          <w:lang w:val="en-US"/>
-          <w14:ligatures w14:val="none"/>
-        </w:rPr>
-        <w:t>and MySQL. In order to use this project, you need to download Spring Boot and MySQL</w:t>
-      </w:r>
-      <w:r>
-        <w:rPr>
-          <w:rFonts w:ascii="Times New Roman" w:eastAsia="Times New Roman" w:hAnsi="Times New Roman" w:cs="Times New Roman"/>
-          <w:kern w:val="0"/>
-          <w:sz w:val="28"/>
-          <w:szCs w:val="28"/>
-          <w:lang w:val="en-US"/>
-          <w14:ligatures w14:val="none"/>
-        </w:rPr>
-        <w:t xml:space="preserve"> Workbench and Add </w:t>
-      </w:r>
-      <w:proofErr w:type="spellStart"/>
-      <w:r>
-        <w:rPr>
-          <w:rFonts w:ascii="Times New Roman" w:eastAsia="Times New Roman" w:hAnsi="Times New Roman" w:cs="Times New Roman"/>
-          <w:kern w:val="0"/>
-          <w:sz w:val="28"/>
-          <w:szCs w:val="28"/>
-          <w:lang w:val="en-US"/>
-          <w14:ligatures w14:val="none"/>
-        </w:rPr>
-        <w:t>Thymeleaf</w:t>
-      </w:r>
-      <w:proofErr w:type="spellEnd"/>
-      <w:r>
-        <w:rPr>
-          <w:rFonts w:ascii="Times New Roman" w:eastAsia="Times New Roman" w:hAnsi="Times New Roman" w:cs="Times New Roman"/>
-          <w:kern w:val="0"/>
-          <w:sz w:val="28"/>
-          <w:szCs w:val="28"/>
-          <w:lang w:val="en-US"/>
-          <w14:ligatures w14:val="none"/>
-        </w:rPr>
-        <w:t xml:space="preserve"> Snippets extension to you text </w:t>
+        <w:t xml:space="preserve"> Workbench and Add Thymeleaf Snippets extension to you text </w:t>
       </w:r>
       <w:proofErr w:type="gramStart"/>
       <w:r>
@@ -6807,13 +6715,17 @@
       </w:pPr>
       <w:r>
         <w:rPr>
+          <w:b/>
+          <w:bCs/>
           <w:noProof/>
+          <w:sz w:val="28"/>
+          <w:szCs w:val="28"/>
         </w:rPr>
         <w:drawing>
-          <wp:inline distT="0" distB="0" distL="0" distR="0" wp14:anchorId="037AC593" wp14:editId="70784999">
-            <wp:extent cx="6681564" cy="3829050"/>
-            <wp:effectExtent l="0" t="0" r="5080" b="0"/>
-            <wp:docPr id="2" name="Picture 2"/>
+          <wp:inline distT="0" distB="0" distL="0" distR="0" wp14:anchorId="35BE7FEF" wp14:editId="50AA5080">
+            <wp:extent cx="6858000" cy="4283155"/>
+            <wp:effectExtent l="0" t="0" r="0" b="3175"/>
+            <wp:docPr id="3" name="Picture 3" descr="A screenshot of a computer&#10;&#10;Description automatically generated with medium confidence"/>
             <wp:cNvGraphicFramePr>
               <a:graphicFrameLocks xmlns:a="http://schemas.openxmlformats.org/drawingml/2006/main" noChangeAspect="1"/>
             </wp:cNvGraphicFramePr>
@@ -6821,7 +6733,7 @@
               <a:graphicData uri="http://schemas.openxmlformats.org/drawingml/2006/picture">
                 <pic:pic xmlns:pic="http://schemas.openxmlformats.org/drawingml/2006/picture">
                   <pic:nvPicPr>
-                    <pic:cNvPr id="0" name="Picture 2"/>
+                    <pic:cNvPr id="3" name="Picture 3" descr="A screenshot of a computer&#10;&#10;Description automatically generated with medium confidence"/>
                     <pic:cNvPicPr>
                       <a:picLocks noChangeAspect="1" noChangeArrowheads="1"/>
                     </pic:cNvPicPr>
@@ -6842,7 +6754,7 @@
                   <pic:spPr bwMode="auto">
                     <a:xfrm>
                       <a:off x="0" y="0"/>
-                      <a:ext cx="6685391" cy="3831243"/>
+                      <a:ext cx="6858000" cy="4283155"/>
                     </a:xfrm>
                     <a:prstGeom prst="rect">
                       <a:avLst/>
@@ -6931,7 +6843,6 @@
           <w:szCs w:val="28"/>
           <w:u w:val="single"/>
         </w:rPr>
-        <w:lastRenderedPageBreak/>
         <w:t>Main</w:t>
       </w:r>
       <w:proofErr w:type="spellEnd"/>
@@ -8207,27 +8118,35 @@
         <w:t xml:space="preserve"> this class represents the </w:t>
       </w:r>
       <w:bookmarkStart w:id="17" w:name="OLE_LINK24"/>
-      <w:proofErr w:type="gramStart"/>
-      <w:r>
-        <w:rPr>
-          <w:rFonts w:ascii="Times New Roman" w:hAnsi="Times New Roman" w:cs="Times New Roman"/>
-          <w:bCs/>
-          <w:sz w:val="28"/>
-          <w:szCs w:val="28"/>
-          <w:lang w:val="en"/>
-        </w:rPr>
-        <w:t>majors</w:t>
-      </w:r>
-      <w:proofErr w:type="gramEnd"/>
-      <w:r>
-        <w:rPr>
-          <w:rFonts w:ascii="Times New Roman" w:hAnsi="Times New Roman" w:cs="Times New Roman"/>
-          <w:bCs/>
-          <w:sz w:val="28"/>
-          <w:szCs w:val="28"/>
-          <w:lang w:val="en"/>
-        </w:rPr>
-        <w:t xml:space="preserve"> electives table</w:t>
+      <w:r>
+        <w:rPr>
+          <w:rFonts w:ascii="Times New Roman" w:hAnsi="Times New Roman" w:cs="Times New Roman"/>
+          <w:bCs/>
+          <w:sz w:val="28"/>
+          <w:szCs w:val="28"/>
+          <w:lang w:val="en"/>
+        </w:rPr>
+        <w:t>major</w:t>
+      </w:r>
+      <w:r>
+        <w:rPr>
+          <w:rFonts w:ascii="Times New Roman" w:hAnsi="Times New Roman" w:cs="Times New Roman"/>
+          <w:bCs/>
+          <w:sz w:val="28"/>
+          <w:szCs w:val="28"/>
+          <w:lang w:val="en"/>
+        </w:rPr>
+        <w:t>’</w:t>
+      </w:r>
+      <w:r>
+        <w:rPr>
+          <w:rFonts w:ascii="Times New Roman" w:hAnsi="Times New Roman" w:cs="Times New Roman"/>
+          <w:bCs/>
+          <w:sz w:val="28"/>
+          <w:szCs w:val="28"/>
+          <w:lang w:val="en"/>
+        </w:rPr>
+        <w:t>s electives table</w:t>
       </w:r>
       <w:bookmarkEnd w:id="17"/>
       <w:r>
@@ -8454,7 +8373,6 @@
           <w:lang w:val="en"/>
         </w:rPr>
       </w:pPr>
-      <w:proofErr w:type="spellStart"/>
       <w:r>
         <w:rPr>
           <w:rFonts w:ascii="Times New Roman" w:hAnsi="Times New Roman" w:cs="Times New Roman"/>
@@ -8465,7 +8383,6 @@
         </w:rPr>
         <w:t>SectionDTO</w:t>
       </w:r>
-      <w:proofErr w:type="spellEnd"/>
     </w:p>
     <w:p>
       <w:pPr>
@@ -9608,18 +9525,16 @@
         </w:rPr>
         <w:t xml:space="preserve"> interface. This contains logic that executes the </w:t>
       </w:r>
-      <w:proofErr w:type="gramStart"/>
-      <w:r>
-        <w:rPr>
-          <w:rFonts w:ascii="Times New Roman" w:hAnsi="Times New Roman" w:cs="Times New Roman"/>
-          <w:bCs/>
-          <w:sz w:val="28"/>
-          <w:szCs w:val="28"/>
-          <w:lang w:val="en"/>
-        </w:rPr>
-        <w:t>aforementioned operations</w:t>
-      </w:r>
-      <w:proofErr w:type="gramEnd"/>
+      <w:r>
+        <w:rPr>
+          <w:rFonts w:ascii="Times New Roman" w:hAnsi="Times New Roman" w:cs="Times New Roman"/>
+          <w:bCs/>
+          <w:sz w:val="28"/>
+          <w:szCs w:val="28"/>
+          <w:lang w:val="en"/>
+        </w:rPr>
+        <w:t>operations</w:t>
+      </w:r>
       <w:r>
         <w:rPr>
           <w:rFonts w:ascii="Times New Roman" w:hAnsi="Times New Roman" w:cs="Times New Roman"/>
@@ -9802,18 +9717,16 @@
         </w:rPr>
         <w:t xml:space="preserve"> interface. This contains logic that executes the </w:t>
       </w:r>
-      <w:proofErr w:type="gramStart"/>
-      <w:r>
-        <w:rPr>
-          <w:rFonts w:ascii="Times New Roman" w:hAnsi="Times New Roman" w:cs="Times New Roman"/>
-          <w:bCs/>
-          <w:sz w:val="28"/>
-          <w:szCs w:val="28"/>
-          <w:lang w:val="en"/>
-        </w:rPr>
-        <w:t>aforementioned operations</w:t>
-      </w:r>
-      <w:proofErr w:type="gramEnd"/>
+      <w:r>
+        <w:rPr>
+          <w:rFonts w:ascii="Times New Roman" w:hAnsi="Times New Roman" w:cs="Times New Roman"/>
+          <w:bCs/>
+          <w:sz w:val="28"/>
+          <w:szCs w:val="28"/>
+          <w:lang w:val="en"/>
+        </w:rPr>
+        <w:t>operations</w:t>
+      </w:r>
       <w:r>
         <w:rPr>
           <w:rFonts w:ascii="Times New Roman" w:hAnsi="Times New Roman" w:cs="Times New Roman"/>
@@ -9909,7 +9822,27 @@
           <w:szCs w:val="28"/>
           <w:lang w:val="en"/>
         </w:rPr>
-        <w:t xml:space="preserve"> this service class contain operations that allows the service to retrieve/modify major, term, and course data </w:t>
+        <w:t xml:space="preserve"> this service class </w:t>
+      </w:r>
+      <w:r>
+        <w:rPr>
+          <w:rFonts w:ascii="Times New Roman" w:hAnsi="Times New Roman" w:cs="Times New Roman"/>
+          <w:bCs/>
+          <w:sz w:val="28"/>
+          <w:szCs w:val="28"/>
+          <w:lang w:val="en"/>
+        </w:rPr>
+        <w:t>contains</w:t>
+      </w:r>
+      <w:r>
+        <w:rPr>
+          <w:rFonts w:ascii="Times New Roman" w:hAnsi="Times New Roman" w:cs="Times New Roman"/>
+          <w:bCs/>
+          <w:sz w:val="28"/>
+          <w:szCs w:val="28"/>
+          <w:lang w:val="en"/>
+        </w:rPr>
+        <w:t xml:space="preserve"> operations that </w:t>
       </w:r>
       <w:proofErr w:type="gramStart"/>
       <w:r>
@@ -9920,7 +9853,7 @@
           <w:szCs w:val="28"/>
           <w:lang w:val="en"/>
         </w:rPr>
-        <w:t>and also</w:t>
+        <w:t>allows</w:t>
       </w:r>
       <w:proofErr w:type="gramEnd"/>
       <w:r>
@@ -9931,7 +9864,7 @@
           <w:szCs w:val="28"/>
           <w:lang w:val="en"/>
         </w:rPr>
-        <w:t xml:space="preserve"> manages user authentication (login and registration). </w:t>
+        <w:t xml:space="preserve"> the service to retrieve/modify major, term, and course data and manages user authentication (login and registration). </w:t>
       </w:r>
     </w:p>
     <w:bookmarkEnd w:id="31"/>
@@ -9983,7 +9916,6 @@
           <w:szCs w:val="28"/>
           <w:lang w:val="en"/>
         </w:rPr>
-        <w:lastRenderedPageBreak/>
         <w:t>a. Description:</w:t>
       </w:r>
       <w:r>
@@ -10023,6 +9955,7 @@
           <w:szCs w:val="28"/>
           <w:lang w:val="en"/>
         </w:rPr>
+        <w:lastRenderedPageBreak/>
         <w:t>MajorServiceImpl</w:t>
       </w:r>
       <w:proofErr w:type="spellEnd"/>
@@ -10059,18 +9992,16 @@
         </w:rPr>
         <w:t xml:space="preserve"> this class is an implementation of the MajorService2 interface. This contains logic that executes the </w:t>
       </w:r>
-      <w:proofErr w:type="gramStart"/>
-      <w:r>
-        <w:rPr>
-          <w:rFonts w:ascii="Times New Roman" w:hAnsi="Times New Roman" w:cs="Times New Roman"/>
-          <w:bCs/>
-          <w:sz w:val="28"/>
-          <w:szCs w:val="28"/>
-          <w:lang w:val="en"/>
-        </w:rPr>
-        <w:t>aforementioned operation</w:t>
-      </w:r>
-      <w:proofErr w:type="gramEnd"/>
+      <w:r>
+        <w:rPr>
+          <w:rFonts w:ascii="Times New Roman" w:hAnsi="Times New Roman" w:cs="Times New Roman"/>
+          <w:bCs/>
+          <w:sz w:val="28"/>
+          <w:szCs w:val="28"/>
+          <w:lang w:val="en"/>
+        </w:rPr>
+        <w:t>operation</w:t>
+      </w:r>
       <w:r>
         <w:rPr>
           <w:rFonts w:ascii="Times New Roman" w:hAnsi="Times New Roman" w:cs="Times New Roman"/>
@@ -10530,18 +10461,16 @@
         </w:rPr>
         <w:t xml:space="preserve"> this class contains </w:t>
       </w:r>
-      <w:proofErr w:type="gramStart"/>
-      <w:r>
-        <w:rPr>
-          <w:rFonts w:ascii="Times New Roman" w:hAnsi="Times New Roman" w:cs="Times New Roman"/>
-          <w:bCs/>
-          <w:sz w:val="28"/>
-          <w:szCs w:val="28"/>
-          <w:lang w:val="en"/>
-        </w:rPr>
-        <w:t>all of</w:t>
-      </w:r>
-      <w:proofErr w:type="gramEnd"/>
+      <w:r>
+        <w:rPr>
+          <w:rFonts w:ascii="Times New Roman" w:hAnsi="Times New Roman" w:cs="Times New Roman"/>
+          <w:bCs/>
+          <w:sz w:val="28"/>
+          <w:szCs w:val="28"/>
+          <w:lang w:val="en"/>
+        </w:rPr>
+        <w:t>all</w:t>
+      </w:r>
       <w:r>
         <w:rPr>
           <w:rFonts w:ascii="Times New Roman" w:hAnsi="Times New Roman" w:cs="Times New Roman"/>
@@ -10783,7 +10712,6 @@
           <w:szCs w:val="28"/>
           <w:lang w:val="en"/>
         </w:rPr>
-        <w:lastRenderedPageBreak/>
         <w:t>MajorPopulateApplication</w:t>
       </w:r>
       <w:proofErr w:type="spellEnd"/>
@@ -10869,6 +10797,7 @@
           <w:szCs w:val="28"/>
           <w:lang w:val="en"/>
         </w:rPr>
+        <w:lastRenderedPageBreak/>
         <w:t>Section</w:t>
       </w:r>
     </w:p>

</xml_diff>